<commit_message>
Add Logistic Regression and Decision Tree Models
</commit_message>
<xml_diff>
--- a/Milestone 2/Milestone_1_Report.docx
+++ b/Milestone 2/Milestone_1_Report.docx
@@ -1137,12 +1137,14 @@
       <w:r>
         <w:t xml:space="preserve"> - </w:t>
       </w:r>
+      <w:proofErr w:type="gramStart"/>
       <w:r>
         <w:t>cheap</w:t>
       </w:r>
       <w:r>
         <w:t xml:space="preserve"> )</w:t>
       </w:r>
+      <w:proofErr w:type="gramEnd"/>
       <w:r>
         <w:t xml:space="preserve"> </w:t>
       </w:r>
@@ -1189,7 +1191,7 @@
         <w:rPr>
           <w:lang w:bidi="ar-EG"/>
         </w:rPr>
-        <w:t>four</w:t>
+        <w:t>six</w:t>
       </w:r>
       <w:r>
         <w:rPr>
@@ -1290,6 +1292,42 @@
     </w:p>
     <w:p>
       <w:pPr>
+        <w:pStyle w:val="ListParagraph"/>
+        <w:numPr>
+          <w:ilvl w:val="0"/>
+          <w:numId w:val="29"/>
+        </w:numPr>
+        <w:rPr>
+          <w:lang w:bidi="ar-EG"/>
+        </w:rPr>
+      </w:pPr>
+      <w:r>
+        <w:rPr>
+          <w:lang w:bidi="ar-EG"/>
+        </w:rPr>
+        <w:t>Logistic Regression</w:t>
+      </w:r>
+    </w:p>
+    <w:p>
+      <w:pPr>
+        <w:pStyle w:val="ListParagraph"/>
+        <w:numPr>
+          <w:ilvl w:val="0"/>
+          <w:numId w:val="29"/>
+        </w:numPr>
+        <w:rPr>
+          <w:lang w:bidi="ar-EG"/>
+        </w:rPr>
+      </w:pPr>
+      <w:r>
+        <w:rPr>
+          <w:lang w:bidi="ar-EG"/>
+        </w:rPr>
+        <w:t>Decision Tree</w:t>
+      </w:r>
+    </w:p>
+    <w:p>
+      <w:pPr>
         <w:pStyle w:val="Heading1"/>
         <w:rPr>
           <w:lang w:bidi="ar-EG"/>
@@ -1442,13 +1480,27 @@
         <w:rPr>
           <w:lang w:bidi="ar-EG"/>
         </w:rPr>
-        <w:t xml:space="preserve"> encoding</w:t>
-      </w:r>
+        <w:t xml:space="preserve"> </w:t>
+      </w:r>
+      <w:proofErr w:type="gramStart"/>
       <w:r>
         <w:rPr>
           <w:lang w:bidi="ar-EG"/>
         </w:rPr>
-        <w:t>()</w:t>
+        <w:t>encoding</w:t>
+      </w:r>
+      <w:r>
+        <w:rPr>
+          <w:lang w:bidi="ar-EG"/>
+        </w:rPr>
+        <w:t>(</w:t>
+      </w:r>
+      <w:proofErr w:type="gramEnd"/>
+      <w:r>
+        <w:rPr>
+          <w:lang w:bidi="ar-EG"/>
+        </w:rPr>
+        <w:t>)</w:t>
       </w:r>
     </w:p>
     <w:p>
@@ -1743,27 +1795,14 @@
                             <w:r>
                               <w:t xml:space="preserve">Figure </w:t>
                             </w:r>
-                            <w:r>
-                              <w:fldChar w:fldCharType="begin"/>
-                            </w:r>
-                            <w:r>
-                              <w:instrText xml:space="preserve"> SEQ Figure \* ARABIC </w:instrText>
-                            </w:r>
-                            <w:r>
-                              <w:fldChar w:fldCharType="separate"/>
-                            </w:r>
-                            <w:r>
-                              <w:rPr>
-                                <w:noProof/>
-                              </w:rPr>
-                              <w:t>1</w:t>
-                            </w:r>
-                            <w:r>
-                              <w:rPr>
-                                <w:noProof/>
-                              </w:rPr>
-                              <w:fldChar w:fldCharType="end"/>
-                            </w:r>
+                            <w:fldSimple w:instr=" SEQ Figure \* ARABIC ">
+                              <w:r>
+                                <w:rPr>
+                                  <w:noProof/>
+                                </w:rPr>
+                                <w:t>1</w:t>
+                              </w:r>
+                            </w:fldSimple>
                             <w:r>
                               <w:rPr>
                                 <w:noProof/>
@@ -1806,27 +1845,14 @@
                       <w:r>
                         <w:t xml:space="preserve">Figure </w:t>
                       </w:r>
-                      <w:r>
-                        <w:fldChar w:fldCharType="begin"/>
-                      </w:r>
-                      <w:r>
-                        <w:instrText xml:space="preserve"> SEQ Figure \* ARABIC </w:instrText>
-                      </w:r>
-                      <w:r>
-                        <w:fldChar w:fldCharType="separate"/>
-                      </w:r>
-                      <w:r>
-                        <w:rPr>
-                          <w:noProof/>
-                        </w:rPr>
-                        <w:t>1</w:t>
-                      </w:r>
-                      <w:r>
-                        <w:rPr>
-                          <w:noProof/>
-                        </w:rPr>
-                        <w:fldChar w:fldCharType="end"/>
-                      </w:r>
+                      <w:fldSimple w:instr=" SEQ Figure \* ARABIC ">
+                        <w:r>
+                          <w:rPr>
+                            <w:noProof/>
+                          </w:rPr>
+                          <w:t>1</w:t>
+                        </w:r>
+                      </w:fldSimple>
                       <w:r>
                         <w:rPr>
                           <w:noProof/>
@@ -1897,7 +1923,6 @@
         <w:pStyle w:val="Heading1"/>
       </w:pPr>
       <w:r>
-        <w:lastRenderedPageBreak/>
         <w:t>Classification</w:t>
       </w:r>
       <w:r>
@@ -1909,7 +1934,7 @@
     </w:p>
     <w:p>
       <w:r>
-        <w:t>Four</w:t>
+        <w:t>Six</w:t>
       </w:r>
       <w:r>
         <w:t xml:space="preserve"> </w:t>
@@ -2829,27 +2854,14 @@
                             <w:r>
                               <w:t xml:space="preserve">Figure </w:t>
                             </w:r>
-                            <w:r>
-                              <w:fldChar w:fldCharType="begin"/>
-                            </w:r>
-                            <w:r>
-                              <w:instrText xml:space="preserve"> SEQ Figure \* ARABIC </w:instrText>
-                            </w:r>
-                            <w:r>
-                              <w:fldChar w:fldCharType="separate"/>
-                            </w:r>
-                            <w:r>
-                              <w:rPr>
-                                <w:noProof/>
-                              </w:rPr>
-                              <w:t>2</w:t>
-                            </w:r>
-                            <w:r>
-                              <w:rPr>
-                                <w:noProof/>
-                              </w:rPr>
-                              <w:fldChar w:fldCharType="end"/>
-                            </w:r>
+                            <w:fldSimple w:instr=" SEQ Figure \* ARABIC ">
+                              <w:r>
+                                <w:rPr>
+                                  <w:noProof/>
+                                </w:rPr>
+                                <w:t>2</w:t>
+                              </w:r>
+                            </w:fldSimple>
                             <w:r>
                               <w:t>:</w:t>
                             </w:r>
@@ -2892,27 +2904,14 @@
                       <w:r>
                         <w:t xml:space="preserve">Figure </w:t>
                       </w:r>
-                      <w:r>
-                        <w:fldChar w:fldCharType="begin"/>
-                      </w:r>
-                      <w:r>
-                        <w:instrText xml:space="preserve"> SEQ Figure \* ARABIC </w:instrText>
-                      </w:r>
-                      <w:r>
-                        <w:fldChar w:fldCharType="separate"/>
-                      </w:r>
-                      <w:r>
-                        <w:rPr>
-                          <w:noProof/>
-                        </w:rPr>
-                        <w:t>2</w:t>
-                      </w:r>
-                      <w:r>
-                        <w:rPr>
-                          <w:noProof/>
-                        </w:rPr>
-                        <w:fldChar w:fldCharType="end"/>
-                      </w:r>
+                      <w:fldSimple w:instr=" SEQ Figure \* ARABIC ">
+                        <w:r>
+                          <w:rPr>
+                            <w:noProof/>
+                          </w:rPr>
+                          <w:t>2</w:t>
+                        </w:r>
+                      </w:fldSimple>
                       <w:r>
                         <w:t>:</w:t>
                       </w:r>
@@ -2947,7 +2946,6 @@
         <w:pStyle w:val="Heading2"/>
       </w:pPr>
       <w:r>
-        <w:lastRenderedPageBreak/>
         <w:t>P</w:t>
       </w:r>
       <w:r>
@@ -3377,27 +3375,14 @@
                             <w:r>
                               <w:t xml:space="preserve">Figure </w:t>
                             </w:r>
-                            <w:r>
-                              <w:fldChar w:fldCharType="begin"/>
-                            </w:r>
-                            <w:r>
-                              <w:instrText xml:space="preserve"> SEQ Figure \* ARABIC </w:instrText>
-                            </w:r>
-                            <w:r>
-                              <w:fldChar w:fldCharType="separate"/>
-                            </w:r>
-                            <w:r>
-                              <w:rPr>
-                                <w:noProof/>
-                              </w:rPr>
-                              <w:t>3</w:t>
-                            </w:r>
-                            <w:r>
-                              <w:rPr>
-                                <w:noProof/>
-                              </w:rPr>
-                              <w:fldChar w:fldCharType="end"/>
-                            </w:r>
+                            <w:fldSimple w:instr=" SEQ Figure \* ARABIC ">
+                              <w:r>
+                                <w:rPr>
+                                  <w:noProof/>
+                                </w:rPr>
+                                <w:t>3</w:t>
+                              </w:r>
+                            </w:fldSimple>
                             <w:r>
                               <w:rPr>
                                 <w:noProof/>
@@ -3446,27 +3431,14 @@
                       <w:r>
                         <w:t xml:space="preserve">Figure </w:t>
                       </w:r>
-                      <w:r>
-                        <w:fldChar w:fldCharType="begin"/>
-                      </w:r>
-                      <w:r>
-                        <w:instrText xml:space="preserve"> SEQ Figure \* ARABIC </w:instrText>
-                      </w:r>
-                      <w:r>
-                        <w:fldChar w:fldCharType="separate"/>
-                      </w:r>
-                      <w:r>
-                        <w:rPr>
-                          <w:noProof/>
-                        </w:rPr>
-                        <w:t>3</w:t>
-                      </w:r>
-                      <w:r>
-                        <w:rPr>
-                          <w:noProof/>
-                        </w:rPr>
-                        <w:fldChar w:fldCharType="end"/>
-                      </w:r>
+                      <w:fldSimple w:instr=" SEQ Figure \* ARABIC ">
+                        <w:r>
+                          <w:rPr>
+                            <w:noProof/>
+                          </w:rPr>
+                          <w:t>3</w:t>
+                        </w:r>
+                      </w:fldSimple>
                       <w:r>
                         <w:rPr>
                           <w:noProof/>
@@ -3882,27 +3854,14 @@
                             <w:r>
                               <w:t xml:space="preserve">Figure </w:t>
                             </w:r>
-                            <w:r>
-                              <w:fldChar w:fldCharType="begin"/>
-                            </w:r>
-                            <w:r>
-                              <w:instrText xml:space="preserve"> SEQ Figure \* ARABIC </w:instrText>
-                            </w:r>
-                            <w:r>
-                              <w:fldChar w:fldCharType="separate"/>
-                            </w:r>
-                            <w:r>
-                              <w:rPr>
-                                <w:noProof/>
-                              </w:rPr>
-                              <w:t>4</w:t>
-                            </w:r>
-                            <w:r>
-                              <w:rPr>
-                                <w:noProof/>
-                              </w:rPr>
-                              <w:fldChar w:fldCharType="end"/>
-                            </w:r>
+                            <w:fldSimple w:instr=" SEQ Figure \* ARABIC ">
+                              <w:r>
+                                <w:rPr>
+                                  <w:noProof/>
+                                </w:rPr>
+                                <w:t>4</w:t>
+                              </w:r>
+                            </w:fldSimple>
                             <w:r>
                               <w:rPr>
                                 <w:noProof/>
@@ -3951,27 +3910,14 @@
                       <w:r>
                         <w:t xml:space="preserve">Figure </w:t>
                       </w:r>
-                      <w:r>
-                        <w:fldChar w:fldCharType="begin"/>
-                      </w:r>
-                      <w:r>
-                        <w:instrText xml:space="preserve"> SEQ Figure \* ARABIC </w:instrText>
-                      </w:r>
-                      <w:r>
-                        <w:fldChar w:fldCharType="separate"/>
-                      </w:r>
-                      <w:r>
-                        <w:rPr>
-                          <w:noProof/>
-                        </w:rPr>
-                        <w:t>4</w:t>
-                      </w:r>
-                      <w:r>
-                        <w:rPr>
-                          <w:noProof/>
-                        </w:rPr>
-                        <w:fldChar w:fldCharType="end"/>
-                      </w:r>
+                      <w:fldSimple w:instr=" SEQ Figure \* ARABIC ">
+                        <w:r>
+                          <w:rPr>
+                            <w:noProof/>
+                          </w:rPr>
+                          <w:t>4</w:t>
+                        </w:r>
+                      </w:fldSimple>
                       <w:r>
                         <w:rPr>
                           <w:noProof/>
@@ -4061,14 +4007,27 @@
                             <w:r>
                               <w:t xml:space="preserve">Figure </w:t>
                             </w:r>
-                            <w:fldSimple w:instr=" SEQ Figure \* ARABIC ">
-                              <w:r>
-                                <w:rPr>
-                                  <w:noProof/>
-                                </w:rPr>
-                                <w:t>5</w:t>
-                              </w:r>
-                            </w:fldSimple>
+                            <w:r>
+                              <w:fldChar w:fldCharType="begin"/>
+                            </w:r>
+                            <w:r>
+                              <w:instrText xml:space="preserve"> SEQ Figure \* ARABIC </w:instrText>
+                            </w:r>
+                            <w:r>
+                              <w:fldChar w:fldCharType="separate"/>
+                            </w:r>
+                            <w:r>
+                              <w:rPr>
+                                <w:noProof/>
+                              </w:rPr>
+                              <w:t>5</w:t>
+                            </w:r>
+                            <w:r>
+                              <w:rPr>
+                                <w:noProof/>
+                              </w:rPr>
+                              <w:fldChar w:fldCharType="end"/>
+                            </w:r>
                             <w:r>
                               <w:t xml:space="preserve">: </w:t>
                             </w:r>
@@ -4105,14 +4064,27 @@
                       <w:r>
                         <w:t xml:space="preserve">Figure </w:t>
                       </w:r>
-                      <w:fldSimple w:instr=" SEQ Figure \* ARABIC ">
-                        <w:r>
-                          <w:rPr>
-                            <w:noProof/>
-                          </w:rPr>
-                          <w:t>5</w:t>
-                        </w:r>
-                      </w:fldSimple>
+                      <w:r>
+                        <w:fldChar w:fldCharType="begin"/>
+                      </w:r>
+                      <w:r>
+                        <w:instrText xml:space="preserve"> SEQ Figure \* ARABIC </w:instrText>
+                      </w:r>
+                      <w:r>
+                        <w:fldChar w:fldCharType="separate"/>
+                      </w:r>
+                      <w:r>
+                        <w:rPr>
+                          <w:noProof/>
+                        </w:rPr>
+                        <w:t>5</w:t>
+                      </w:r>
+                      <w:r>
+                        <w:rPr>
+                          <w:noProof/>
+                        </w:rPr>
+                        <w:fldChar w:fldCharType="end"/>
+                      </w:r>
                       <w:r>
                         <w:t xml:space="preserve">: </w:t>
                       </w:r>
@@ -4131,6 +4103,9 @@
         </mc:AlternateContent>
       </w:r>
       <w:r>
+        <w:rPr>
+          <w:noProof/>
+        </w:rPr>
         <w:drawing>
           <wp:anchor distT="0" distB="0" distL="114300" distR="114300" simplePos="0" relativeHeight="251660288" behindDoc="0" locked="0" layoutInCell="1" allowOverlap="1" wp14:anchorId="38048DF4" wp14:editId="684CBE41">
             <wp:simplePos x="0" y="0"/>
@@ -4199,6 +4174,374 @@
         <w:pStyle w:val="Heading2"/>
       </w:pPr>
       <w:r>
+        <w:t>Logistic Regression</w:t>
+      </w:r>
+    </w:p>
+    <w:p>
+      <w:r>
+        <w:rPr>
+          <w:noProof/>
+        </w:rPr>
+        <mc:AlternateContent>
+          <mc:Choice Requires="wps">
+            <w:drawing>
+              <wp:anchor distT="0" distB="0" distL="114300" distR="114300" simplePos="0" relativeHeight="251688448" behindDoc="0" locked="0" layoutInCell="1" allowOverlap="1" wp14:anchorId="49E48F16" wp14:editId="0E328430">
+                <wp:simplePos x="0" y="0"/>
+                <wp:positionH relativeFrom="column">
+                  <wp:posOffset>1253490</wp:posOffset>
+                </wp:positionH>
+                <wp:positionV relativeFrom="paragraph">
+                  <wp:posOffset>1383665</wp:posOffset>
+                </wp:positionV>
+                <wp:extent cx="4030980" cy="635"/>
+                <wp:effectExtent l="0" t="0" r="0" b="0"/>
+                <wp:wrapNone/>
+                <wp:docPr id="6" name="Text Box 6"/>
+                <wp:cNvGraphicFramePr/>
+                <a:graphic xmlns:a="http://schemas.openxmlformats.org/drawingml/2006/main">
+                  <a:graphicData uri="http://schemas.microsoft.com/office/word/2010/wordprocessingShape">
+                    <wps:wsp>
+                      <wps:cNvSpPr txBox="1"/>
+                      <wps:spPr>
+                        <a:xfrm>
+                          <a:off x="0" y="0"/>
+                          <a:ext cx="4030980" cy="635"/>
+                        </a:xfrm>
+                        <a:prstGeom prst="rect">
+                          <a:avLst/>
+                        </a:prstGeom>
+                        <a:solidFill>
+                          <a:prstClr val="white"/>
+                        </a:solidFill>
+                        <a:ln>
+                          <a:noFill/>
+                        </a:ln>
+                      </wps:spPr>
+                      <wps:txbx>
+                        <w:txbxContent>
+                          <w:p>
+                            <w:pPr>
+                              <w:pStyle w:val="Caption"/>
+                            </w:pPr>
+                            <w:r>
+                              <w:t xml:space="preserve">Figure </w:t>
+                            </w:r>
+                            <w:fldSimple w:instr=" SEQ Figure \* ARABIC ">
+                              <w:r>
+                                <w:rPr>
+                                  <w:noProof/>
+                                </w:rPr>
+                                <w:t>6</w:t>
+                              </w:r>
+                            </w:fldSimple>
+                            <w:r>
+                              <w:rPr>
+                                <w:noProof/>
+                              </w:rPr>
+                              <w:t>: Logistic Regression</w:t>
+                            </w:r>
+                          </w:p>
+                        </w:txbxContent>
+                      </wps:txbx>
+                      <wps:bodyPr rot="0" spcFirstLastPara="0" vertOverflow="overflow" horzOverflow="overflow" vert="horz" wrap="square" lIns="0" tIns="0" rIns="0" bIns="0" numCol="1" spcCol="0" rtlCol="1" fromWordArt="0" anchor="t" anchorCtr="0" forceAA="0" compatLnSpc="1">
+                        <a:prstTxWarp prst="textNoShape">
+                          <a:avLst/>
+                        </a:prstTxWarp>
+                        <a:spAutoFit/>
+                      </wps:bodyPr>
+                    </wps:wsp>
+                  </a:graphicData>
+                </a:graphic>
+              </wp:anchor>
+            </w:drawing>
+          </mc:Choice>
+          <mc:Fallback>
+            <w:pict>
+              <v:shape w14:anchorId="49E48F16" id="Text Box 6" o:spid="_x0000_s1039" type="#_x0000_t202" style="position:absolute;margin-left:98.7pt;margin-top:108.95pt;width:317.4pt;height:.05pt;z-index:251688448;visibility:visible;mso-wrap-style:square;mso-wrap-distance-left:9pt;mso-wrap-distance-top:0;mso-wrap-distance-right:9pt;mso-wrap-distance-bottom:0;mso-position-horizontal:absolute;mso-position-horizontal-relative:text;mso-position-vertical:absolute;mso-position-vertical-relative:text;v-text-anchor:top" o:gfxdata="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" stroked="f">
+                <v:textbox style="mso-fit-shape-to-text:t" inset="0,0,0,0">
+                  <w:txbxContent>
+                    <w:p>
+                      <w:pPr>
+                        <w:pStyle w:val="Caption"/>
+                      </w:pPr>
+                      <w:r>
+                        <w:t xml:space="preserve">Figure </w:t>
+                      </w:r>
+                      <w:fldSimple w:instr=" SEQ Figure \* ARABIC ">
+                        <w:r>
+                          <w:rPr>
+                            <w:noProof/>
+                          </w:rPr>
+                          <w:t>6</w:t>
+                        </w:r>
+                      </w:fldSimple>
+                      <w:r>
+                        <w:rPr>
+                          <w:noProof/>
+                        </w:rPr>
+                        <w:t>: Logistic Regression</w:t>
+                      </w:r>
+                    </w:p>
+                  </w:txbxContent>
+                </v:textbox>
+              </v:shape>
+            </w:pict>
+          </mc:Fallback>
+        </mc:AlternateContent>
+      </w:r>
+      <w:r>
+        <w:drawing>
+          <wp:anchor distT="0" distB="0" distL="114300" distR="114300" simplePos="0" relativeHeight="251656192" behindDoc="0" locked="0" layoutInCell="1" allowOverlap="1" wp14:anchorId="756FB3BC" wp14:editId="5FFB6E3B">
+            <wp:simplePos x="0" y="0"/>
+            <wp:positionH relativeFrom="column">
+              <wp:posOffset>1253837</wp:posOffset>
+            </wp:positionH>
+            <wp:positionV relativeFrom="paragraph">
+              <wp:posOffset>237144</wp:posOffset>
+            </wp:positionV>
+            <wp:extent cx="4031329" cy="1089754"/>
+            <wp:effectExtent l="0" t="0" r="7620" b="0"/>
+            <wp:wrapNone/>
+            <wp:docPr id="5" name="Picture 5" descr="Text&#10;&#10;Description automatically generated"/>
+            <wp:cNvGraphicFramePr>
+              <a:graphicFrameLocks xmlns:a="http://schemas.openxmlformats.org/drawingml/2006/main" noChangeAspect="1"/>
+            </wp:cNvGraphicFramePr>
+            <a:graphic xmlns:a="http://schemas.openxmlformats.org/drawingml/2006/main">
+              <a:graphicData uri="http://schemas.openxmlformats.org/drawingml/2006/picture">
+                <pic:pic xmlns:pic="http://schemas.openxmlformats.org/drawingml/2006/picture">
+                  <pic:nvPicPr>
+                    <pic:cNvPr id="5" name="Picture 5" descr="Text&#10;&#10;Description automatically generated"/>
+                    <pic:cNvPicPr/>
+                  </pic:nvPicPr>
+                  <pic:blipFill>
+                    <a:blip r:embed="rId17">
+                      <a:extLst>
+                        <a:ext uri="{28A0092B-C50C-407E-A947-70E740481C1C}">
+                          <a14:useLocalDpi xmlns:a14="http://schemas.microsoft.com/office/drawing/2010/main" val="0"/>
+                        </a:ext>
+                      </a:extLst>
+                    </a:blip>
+                    <a:stretch>
+                      <a:fillRect/>
+                    </a:stretch>
+                  </pic:blipFill>
+                  <pic:spPr>
+                    <a:xfrm>
+                      <a:off x="0" y="0"/>
+                      <a:ext cx="4031329" cy="1089754"/>
+                    </a:xfrm>
+                    <a:prstGeom prst="rect">
+                      <a:avLst/>
+                    </a:prstGeom>
+                  </pic:spPr>
+                </pic:pic>
+              </a:graphicData>
+            </a:graphic>
+            <wp14:sizeRelH relativeFrom="page">
+              <wp14:pctWidth>0</wp14:pctWidth>
+            </wp14:sizeRelH>
+            <wp14:sizeRelV relativeFrom="page">
+              <wp14:pctHeight>0</wp14:pctHeight>
+            </wp14:sizeRelV>
+          </wp:anchor>
+        </w:drawing>
+      </w:r>
+    </w:p>
+    <w:p/>
+    <w:p/>
+    <w:p/>
+    <w:p/>
+    <w:p/>
+    <w:p/>
+    <w:p>
+      <w:pPr>
+        <w:pStyle w:val="Heading2"/>
+      </w:pPr>
+      <w:r>
+        <w:t>Decision Tree</w:t>
+      </w:r>
+    </w:p>
+    <w:p>
+      <w:r>
+        <w:rPr>
+          <w:noProof/>
+        </w:rPr>
+        <mc:AlternateContent>
+          <mc:Choice Requires="wps">
+            <w:drawing>
+              <wp:anchor distT="0" distB="0" distL="114300" distR="114300" simplePos="0" relativeHeight="251691520" behindDoc="0" locked="0" layoutInCell="1" allowOverlap="1" wp14:anchorId="1C63D6A5" wp14:editId="44C9E22F">
+                <wp:simplePos x="0" y="0"/>
+                <wp:positionH relativeFrom="column">
+                  <wp:posOffset>1253490</wp:posOffset>
+                </wp:positionH>
+                <wp:positionV relativeFrom="paragraph">
+                  <wp:posOffset>1264920</wp:posOffset>
+                </wp:positionV>
+                <wp:extent cx="3634740" cy="635"/>
+                <wp:effectExtent l="0" t="0" r="0" b="0"/>
+                <wp:wrapNone/>
+                <wp:docPr id="8" name="Text Box 8"/>
+                <wp:cNvGraphicFramePr/>
+                <a:graphic xmlns:a="http://schemas.openxmlformats.org/drawingml/2006/main">
+                  <a:graphicData uri="http://schemas.microsoft.com/office/word/2010/wordprocessingShape">
+                    <wps:wsp>
+                      <wps:cNvSpPr txBox="1"/>
+                      <wps:spPr>
+                        <a:xfrm>
+                          <a:off x="0" y="0"/>
+                          <a:ext cx="3634740" cy="635"/>
+                        </a:xfrm>
+                        <a:prstGeom prst="rect">
+                          <a:avLst/>
+                        </a:prstGeom>
+                        <a:solidFill>
+                          <a:prstClr val="white"/>
+                        </a:solidFill>
+                        <a:ln>
+                          <a:noFill/>
+                        </a:ln>
+                      </wps:spPr>
+                      <wps:txbx>
+                        <w:txbxContent>
+                          <w:p>
+                            <w:pPr>
+                              <w:pStyle w:val="Caption"/>
+                            </w:pPr>
+                            <w:r>
+                              <w:t xml:space="preserve">Figure </w:t>
+                            </w:r>
+                            <w:fldSimple w:instr=" SEQ Figure \* ARABIC ">
+                              <w:r>
+                                <w:rPr>
+                                  <w:noProof/>
+                                </w:rPr>
+                                <w:t>7</w:t>
+                              </w:r>
+                            </w:fldSimple>
+                            <w:r>
+                              <w:rPr>
+                                <w:noProof/>
+                              </w:rPr>
+                              <w:t>: Decision Tree</w:t>
+                            </w:r>
+                          </w:p>
+                        </w:txbxContent>
+                      </wps:txbx>
+                      <wps:bodyPr rot="0" spcFirstLastPara="0" vertOverflow="overflow" horzOverflow="overflow" vert="horz" wrap="square" lIns="0" tIns="0" rIns="0" bIns="0" numCol="1" spcCol="0" rtlCol="1" fromWordArt="0" anchor="t" anchorCtr="0" forceAA="0" compatLnSpc="1">
+                        <a:prstTxWarp prst="textNoShape">
+                          <a:avLst/>
+                        </a:prstTxWarp>
+                        <a:spAutoFit/>
+                      </wps:bodyPr>
+                    </wps:wsp>
+                  </a:graphicData>
+                </a:graphic>
+              </wp:anchor>
+            </w:drawing>
+          </mc:Choice>
+          <mc:Fallback>
+            <w:pict>
+              <v:shape w14:anchorId="1C63D6A5" id="Text Box 8" o:spid="_x0000_s1040" type="#_x0000_t202" style="position:absolute;margin-left:98.7pt;margin-top:99.6pt;width:286.2pt;height:.05pt;z-index:251691520;visibility:visible;mso-wrap-style:square;mso-wrap-distance-left:9pt;mso-wrap-distance-top:0;mso-wrap-distance-right:9pt;mso-wrap-distance-bottom:0;mso-position-horizontal:absolute;mso-position-horizontal-relative:text;mso-position-vertical:absolute;mso-position-vertical-relative:text;v-text-anchor:top" o:gfxdata="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" stroked="f">
+                <v:textbox style="mso-fit-shape-to-text:t" inset="0,0,0,0">
+                  <w:txbxContent>
+                    <w:p>
+                      <w:pPr>
+                        <w:pStyle w:val="Caption"/>
+                      </w:pPr>
+                      <w:r>
+                        <w:t xml:space="preserve">Figure </w:t>
+                      </w:r>
+                      <w:fldSimple w:instr=" SEQ Figure \* ARABIC ">
+                        <w:r>
+                          <w:rPr>
+                            <w:noProof/>
+                          </w:rPr>
+                          <w:t>7</w:t>
+                        </w:r>
+                      </w:fldSimple>
+                      <w:r>
+                        <w:rPr>
+                          <w:noProof/>
+                        </w:rPr>
+                        <w:t>: Decision Tree</w:t>
+                      </w:r>
+                    </w:p>
+                  </w:txbxContent>
+                </v:textbox>
+              </v:shape>
+            </w:pict>
+          </mc:Fallback>
+        </mc:AlternateContent>
+      </w:r>
+      <w:r>
+        <w:drawing>
+          <wp:anchor distT="0" distB="0" distL="114300" distR="114300" simplePos="0" relativeHeight="251658240" behindDoc="0" locked="0" layoutInCell="1" allowOverlap="1" wp14:anchorId="285910A8" wp14:editId="5A4218A7">
+            <wp:simplePos x="0" y="0"/>
+            <wp:positionH relativeFrom="column">
+              <wp:posOffset>1253836</wp:posOffset>
+            </wp:positionH>
+            <wp:positionV relativeFrom="paragraph">
+              <wp:posOffset>225194</wp:posOffset>
+            </wp:positionV>
+            <wp:extent cx="3635055" cy="983065"/>
+            <wp:effectExtent l="0" t="0" r="3810" b="7620"/>
+            <wp:wrapNone/>
+            <wp:docPr id="7" name="Picture 7" descr="Text&#10;&#10;Description automatically generated"/>
+            <wp:cNvGraphicFramePr>
+              <a:graphicFrameLocks xmlns:a="http://schemas.openxmlformats.org/drawingml/2006/main" noChangeAspect="1"/>
+            </wp:cNvGraphicFramePr>
+            <a:graphic xmlns:a="http://schemas.openxmlformats.org/drawingml/2006/main">
+              <a:graphicData uri="http://schemas.openxmlformats.org/drawingml/2006/picture">
+                <pic:pic xmlns:pic="http://schemas.openxmlformats.org/drawingml/2006/picture">
+                  <pic:nvPicPr>
+                    <pic:cNvPr id="7" name="Picture 7" descr="Text&#10;&#10;Description automatically generated"/>
+                    <pic:cNvPicPr/>
+                  </pic:nvPicPr>
+                  <pic:blipFill>
+                    <a:blip r:embed="rId18">
+                      <a:extLst>
+                        <a:ext uri="{28A0092B-C50C-407E-A947-70E740481C1C}">
+                          <a14:useLocalDpi xmlns:a14="http://schemas.microsoft.com/office/drawing/2010/main" val="0"/>
+                        </a:ext>
+                      </a:extLst>
+                    </a:blip>
+                    <a:stretch>
+                      <a:fillRect/>
+                    </a:stretch>
+                  </pic:blipFill>
+                  <pic:spPr>
+                    <a:xfrm>
+                      <a:off x="0" y="0"/>
+                      <a:ext cx="3635055" cy="983065"/>
+                    </a:xfrm>
+                    <a:prstGeom prst="rect">
+                      <a:avLst/>
+                    </a:prstGeom>
+                  </pic:spPr>
+                </pic:pic>
+              </a:graphicData>
+            </a:graphic>
+            <wp14:sizeRelH relativeFrom="page">
+              <wp14:pctWidth>0</wp14:pctWidth>
+            </wp14:sizeRelH>
+            <wp14:sizeRelV relativeFrom="page">
+              <wp14:pctHeight>0</wp14:pctHeight>
+            </wp14:sizeRelV>
+          </wp:anchor>
+        </w:drawing>
+      </w:r>
+    </w:p>
+    <w:p/>
+    <w:p/>
+    <w:p/>
+    <w:p/>
+    <w:p/>
+    <w:p/>
+    <w:p>
+      <w:pPr>
+        <w:pStyle w:val="Heading2"/>
+      </w:pPr>
+      <w:r>
         <w:t>Time analysis</w:t>
       </w:r>
     </w:p>
@@ -4269,6 +4612,7 @@
         <w:pStyle w:val="Heading2"/>
       </w:pPr>
       <w:r>
+        <w:lastRenderedPageBreak/>
         <w:t xml:space="preserve">Improvements </w:t>
       </w:r>
     </w:p>
@@ -4574,7 +4918,21 @@
         <w:rPr>
           <w:color w:val="00B050"/>
         </w:rPr>
-        <w:t>we mapped each string value to a numeric value that express it's weight</w:t>
+        <w:t xml:space="preserve">we mapped each string value to a numeric value that express </w:t>
+      </w:r>
+      <w:proofErr w:type="gramStart"/>
+      <w:r>
+        <w:rPr>
+          <w:color w:val="00B050"/>
+        </w:rPr>
+        <w:t>it's</w:t>
+      </w:r>
+      <w:proofErr w:type="gramEnd"/>
+      <w:r>
+        <w:rPr>
+          <w:color w:val="00B050"/>
+        </w:rPr>
+        <w:t xml:space="preserve"> weight</w:t>
       </w:r>
       <w:r>
         <w:rPr>
@@ -4712,7 +5070,6 @@
         <w:pStyle w:val="Heading1"/>
       </w:pPr>
       <w:r>
-        <w:lastRenderedPageBreak/>
         <w:t>Data size</w:t>
       </w:r>
     </w:p>
@@ -4761,11 +5118,20 @@
       </w:r>
     </w:p>
     <w:p/>
+    <w:p/>
+    <w:p/>
+    <w:p/>
+    <w:p/>
+    <w:p/>
+    <w:p/>
+    <w:p/>
+    <w:p/>
     <w:p>
       <w:pPr>
         <w:pStyle w:val="Heading1"/>
       </w:pPr>
       <w:r>
+        <w:lastRenderedPageBreak/>
         <w:t>Conclus</w:t>
       </w:r>
       <w:r>
@@ -4782,11 +5148,13 @@
         <w:tblLook w:val="04A0" w:firstRow="1" w:lastRow="0" w:firstColumn="1" w:lastColumn="0" w:noHBand="0" w:noVBand="1"/>
       </w:tblPr>
       <w:tblGrid>
-        <w:gridCol w:w="2059"/>
-        <w:gridCol w:w="2059"/>
-        <w:gridCol w:w="2059"/>
-        <w:gridCol w:w="2059"/>
-        <w:gridCol w:w="2060"/>
+        <w:gridCol w:w="1469"/>
+        <w:gridCol w:w="1469"/>
+        <w:gridCol w:w="1471"/>
+        <w:gridCol w:w="1471"/>
+        <w:gridCol w:w="1472"/>
+        <w:gridCol w:w="1472"/>
+        <w:gridCol w:w="1472"/>
       </w:tblGrid>
       <w:tr>
         <w:trPr>
@@ -4797,7 +5165,7 @@
         <w:tc>
           <w:tcPr>
             <w:cnfStyle w:val="001000000000" w:firstRow="0" w:lastRow="0" w:firstColumn="1" w:lastColumn="0" w:oddVBand="0" w:evenVBand="0" w:oddHBand="0" w:evenHBand="0" w:firstRowFirstColumn="0" w:firstRowLastColumn="0" w:lastRowFirstColumn="0" w:lastRowLastColumn="0"/>
-            <w:tcW w:w="2059" w:type="dxa"/>
+            <w:tcW w:w="1469" w:type="dxa"/>
             <w:vAlign w:val="center"/>
           </w:tcPr>
           <w:p>
@@ -4808,7 +5176,7 @@
         </w:tc>
         <w:tc>
           <w:tcPr>
-            <w:tcW w:w="2059" w:type="dxa"/>
+            <w:tcW w:w="1469" w:type="dxa"/>
             <w:vAlign w:val="center"/>
           </w:tcPr>
           <w:p>
@@ -4823,7 +5191,7 @@
         </w:tc>
         <w:tc>
           <w:tcPr>
-            <w:tcW w:w="2059" w:type="dxa"/>
+            <w:tcW w:w="1471" w:type="dxa"/>
             <w:vAlign w:val="center"/>
           </w:tcPr>
           <w:p>
@@ -4832,19 +5200,13 @@
               <w:cnfStyle w:val="100000000000" w:firstRow="1" w:lastRow="0" w:firstColumn="0" w:lastColumn="0" w:oddVBand="0" w:evenVBand="0" w:oddHBand="0" w:evenHBand="0" w:firstRowFirstColumn="0" w:firstRowLastColumn="0" w:lastRowFirstColumn="0" w:lastRowLastColumn="0"/>
             </w:pPr>
             <w:r>
-              <w:t xml:space="preserve">Polynomial </w:t>
-            </w:r>
-            <w:r>
-              <w:t xml:space="preserve">SVM </w:t>
-            </w:r>
-            <w:r>
-              <w:t>model</w:t>
+              <w:t>Polynomial SVM model</w:t>
             </w:r>
           </w:p>
         </w:tc>
         <w:tc>
           <w:tcPr>
-            <w:tcW w:w="2059" w:type="dxa"/>
+            <w:tcW w:w="1471" w:type="dxa"/>
             <w:vAlign w:val="center"/>
           </w:tcPr>
           <w:p>
@@ -4859,7 +5221,7 @@
         </w:tc>
         <w:tc>
           <w:tcPr>
-            <w:tcW w:w="2060" w:type="dxa"/>
+            <w:tcW w:w="1472" w:type="dxa"/>
             <w:vAlign w:val="center"/>
           </w:tcPr>
           <w:p>
@@ -4869,6 +5231,36 @@
             </w:pPr>
             <w:r>
               <w:t>Linear kernel model</w:t>
+            </w:r>
+          </w:p>
+        </w:tc>
+        <w:tc>
+          <w:tcPr>
+            <w:tcW w:w="1472" w:type="dxa"/>
+            <w:vAlign w:val="center"/>
+          </w:tcPr>
+          <w:p>
+            <w:pPr>
+              <w:jc w:val="center"/>
+              <w:cnfStyle w:val="100000000000" w:firstRow="1" w:lastRow="0" w:firstColumn="0" w:lastColumn="0" w:oddVBand="0" w:evenVBand="0" w:oddHBand="0" w:evenHBand="0" w:firstRowFirstColumn="0" w:firstRowLastColumn="0" w:lastRowFirstColumn="0" w:lastRowLastColumn="0"/>
+            </w:pPr>
+            <w:r>
+              <w:t>Logistic Regression Model</w:t>
+            </w:r>
+          </w:p>
+        </w:tc>
+        <w:tc>
+          <w:tcPr>
+            <w:tcW w:w="1472" w:type="dxa"/>
+            <w:vAlign w:val="center"/>
+          </w:tcPr>
+          <w:p>
+            <w:pPr>
+              <w:jc w:val="center"/>
+              <w:cnfStyle w:val="100000000000" w:firstRow="1" w:lastRow="0" w:firstColumn="0" w:lastColumn="0" w:oddVBand="0" w:evenVBand="0" w:oddHBand="0" w:evenHBand="0" w:firstRowFirstColumn="0" w:firstRowLastColumn="0" w:lastRowFirstColumn="0" w:lastRowLastColumn="0"/>
+            </w:pPr>
+            <w:r>
+              <w:t>Decision Tree Model</w:t>
             </w:r>
           </w:p>
         </w:tc>
@@ -4882,7 +5274,7 @@
         <w:tc>
           <w:tcPr>
             <w:cnfStyle w:val="001000000000" w:firstRow="0" w:lastRow="0" w:firstColumn="1" w:lastColumn="0" w:oddVBand="0" w:evenVBand="0" w:oddHBand="0" w:evenHBand="0" w:firstRowFirstColumn="0" w:firstRowLastColumn="0" w:lastRowFirstColumn="0" w:lastRowLastColumn="0"/>
-            <w:tcW w:w="2059" w:type="dxa"/>
+            <w:tcW w:w="1469" w:type="dxa"/>
             <w:vAlign w:val="center"/>
           </w:tcPr>
           <w:p>
@@ -4896,7 +5288,7 @@
         </w:tc>
         <w:tc>
           <w:tcPr>
-            <w:tcW w:w="2059" w:type="dxa"/>
+            <w:tcW w:w="1469" w:type="dxa"/>
             <w:vAlign w:val="center"/>
           </w:tcPr>
           <w:p>
@@ -4911,7 +5303,7 @@
         </w:tc>
         <w:tc>
           <w:tcPr>
-            <w:tcW w:w="2059" w:type="dxa"/>
+            <w:tcW w:w="1471" w:type="dxa"/>
             <w:vAlign w:val="center"/>
           </w:tcPr>
           <w:p>
@@ -4926,7 +5318,7 @@
         </w:tc>
         <w:tc>
           <w:tcPr>
-            <w:tcW w:w="2059" w:type="dxa"/>
+            <w:tcW w:w="1471" w:type="dxa"/>
             <w:vAlign w:val="center"/>
           </w:tcPr>
           <w:p>
@@ -4935,17 +5327,34 @@
               <w:cnfStyle w:val="000000100000" w:firstRow="0" w:lastRow="0" w:firstColumn="0" w:lastColumn="0" w:oddVBand="0" w:evenVBand="0" w:oddHBand="1" w:evenHBand="0" w:firstRowFirstColumn="0" w:firstRowLastColumn="0" w:lastRowFirstColumn="0" w:lastRowLastColumn="0"/>
             </w:pPr>
             <w:r>
-              <w:rPr>
-                <w:sz w:val="20"/>
-                <w:szCs w:val="20"/>
-              </w:rPr>
-              <w:t>0.7240539527913076</w:t>
+              <w:t>0.29761458723616835</w:t>
             </w:r>
           </w:p>
         </w:tc>
         <w:tc>
           <w:tcPr>
-            <w:tcW w:w="2060" w:type="dxa"/>
+            <w:tcW w:w="1472" w:type="dxa"/>
+            <w:vAlign w:val="center"/>
+          </w:tcPr>
+          <w:p>
+            <w:pPr>
+              <w:jc w:val="center"/>
+              <w:cnfStyle w:val="000000100000" w:firstRow="0" w:lastRow="0" w:firstColumn="0" w:lastColumn="0" w:oddVBand="0" w:evenVBand="0" w:oddHBand="1" w:evenHBand="0" w:firstRowFirstColumn="0" w:firstRowLastColumn="0" w:lastRowFirstColumn="0" w:lastRowLastColumn="0"/>
+              <w:rPr>
+                <w:color w:val="FF0000"/>
+              </w:rPr>
+            </w:pPr>
+            <w:r>
+              <w:rPr>
+                <w:color w:val="FF0000"/>
+              </w:rPr>
+              <w:t>0.35419008367678284</w:t>
+            </w:r>
+          </w:p>
+        </w:tc>
+        <w:tc>
+          <w:tcPr>
+            <w:tcW w:w="1472" w:type="dxa"/>
             <w:vAlign w:val="center"/>
           </w:tcPr>
           <w:p>
@@ -4954,11 +5363,28 @@
               <w:cnfStyle w:val="000000100000" w:firstRow="0" w:lastRow="0" w:firstColumn="0" w:lastColumn="0" w:oddVBand="0" w:evenVBand="0" w:oddHBand="1" w:evenHBand="0" w:firstRowFirstColumn="0" w:firstRowLastColumn="0" w:lastRowFirstColumn="0" w:lastRowLastColumn="0"/>
             </w:pPr>
             <w:r>
+              <w:t>0.28643686774072685</w:t>
+            </w:r>
+          </w:p>
+        </w:tc>
+        <w:tc>
+          <w:tcPr>
+            <w:tcW w:w="1472" w:type="dxa"/>
+            <w:vAlign w:val="center"/>
+          </w:tcPr>
+          <w:p>
+            <w:pPr>
+              <w:jc w:val="center"/>
+              <w:cnfStyle w:val="000000100000" w:firstRow="0" w:lastRow="0" w:firstColumn="0" w:lastColumn="0" w:oddVBand="0" w:evenVBand="0" w:oddHBand="1" w:evenHBand="0" w:firstRowFirstColumn="0" w:firstRowLastColumn="0" w:lastRowFirstColumn="0" w:lastRowLastColumn="0"/>
               <w:rPr>
-                <w:sz w:val="18"/>
-                <w:szCs w:val="18"/>
+                <w:color w:val="70AD47" w:themeColor="accent6"/>
               </w:rPr>
-              <w:t>0.35419008367678284</w:t>
+            </w:pPr>
+            <w:r>
+              <w:rPr>
+                <w:color w:val="70AD47" w:themeColor="accent6"/>
+              </w:rPr>
+              <w:t>0.1831644798787983</w:t>
             </w:r>
           </w:p>
         </w:tc>
@@ -4971,7 +5397,7 @@
         <w:tc>
           <w:tcPr>
             <w:cnfStyle w:val="001000000000" w:firstRow="0" w:lastRow="0" w:firstColumn="1" w:lastColumn="0" w:oddVBand="0" w:evenVBand="0" w:oddHBand="0" w:evenHBand="0" w:firstRowFirstColumn="0" w:firstRowLastColumn="0" w:lastRowFirstColumn="0" w:lastRowLastColumn="0"/>
-            <w:tcW w:w="2059" w:type="dxa"/>
+            <w:tcW w:w="1469" w:type="dxa"/>
             <w:vAlign w:val="center"/>
           </w:tcPr>
           <w:p>
@@ -4985,7 +5411,7 @@
         </w:tc>
         <w:tc>
           <w:tcPr>
-            <w:tcW w:w="2059" w:type="dxa"/>
+            <w:tcW w:w="1469" w:type="dxa"/>
             <w:vAlign w:val="center"/>
           </w:tcPr>
           <w:p>
@@ -5000,7 +5426,7 @@
         </w:tc>
         <w:tc>
           <w:tcPr>
-            <w:tcW w:w="2059" w:type="dxa"/>
+            <w:tcW w:w="1471" w:type="dxa"/>
             <w:vAlign w:val="center"/>
           </w:tcPr>
           <w:p>
@@ -5012,39 +5438,13 @@
               </w:rPr>
             </w:pPr>
             <w:r>
-              <w:rPr>
-                <w:color w:val="00B050"/>
-              </w:rPr>
               <w:t>0.740457413287027</w:t>
             </w:r>
           </w:p>
         </w:tc>
         <w:tc>
           <w:tcPr>
-            <w:tcW w:w="2059" w:type="dxa"/>
-            <w:vAlign w:val="center"/>
-          </w:tcPr>
-          <w:p>
-            <w:pPr>
-              <w:jc w:val="center"/>
-              <w:cnfStyle w:val="000000000000" w:firstRow="0" w:lastRow="0" w:firstColumn="0" w:lastColumn="0" w:oddVBand="0" w:evenVBand="0" w:oddHBand="0" w:evenHBand="0" w:firstRowFirstColumn="0" w:firstRowLastColumn="0" w:lastRowFirstColumn="0" w:lastRowLastColumn="0"/>
-              <w:rPr>
-                <w:color w:val="00B050"/>
-              </w:rPr>
-            </w:pPr>
-            <w:r>
-              <w:rPr>
-                <w:color w:val="00B050"/>
-                <w:sz w:val="20"/>
-                <w:szCs w:val="20"/>
-              </w:rPr>
-              <w:t>0.7315581666071992</w:t>
-            </w:r>
-          </w:p>
-        </w:tc>
-        <w:tc>
-          <w:tcPr>
-            <w:tcW w:w="2060" w:type="dxa"/>
+            <w:tcW w:w="1471" w:type="dxa"/>
             <w:vAlign w:val="center"/>
           </w:tcPr>
           <w:p>
@@ -5053,18 +5453,64 @@
               <w:cnfStyle w:val="000000000000" w:firstRow="0" w:lastRow="0" w:firstColumn="0" w:lastColumn="0" w:oddVBand="0" w:evenVBand="0" w:oddHBand="0" w:evenHBand="0" w:firstRowFirstColumn="0" w:firstRowLastColumn="0" w:lastRowFirstColumn="0" w:lastRowLastColumn="0"/>
             </w:pPr>
             <w:r>
+              <w:t>0.7315581666071992</w:t>
+            </w:r>
+          </w:p>
+        </w:tc>
+        <w:tc>
+          <w:tcPr>
+            <w:tcW w:w="1472" w:type="dxa"/>
+            <w:vAlign w:val="center"/>
+          </w:tcPr>
+          <w:p>
+            <w:pPr>
+              <w:jc w:val="center"/>
+              <w:cnfStyle w:val="000000000000" w:firstRow="0" w:lastRow="0" w:firstColumn="0" w:lastColumn="0" w:oddVBand="0" w:evenVBand="0" w:oddHBand="0" w:evenHBand="0" w:firstRowFirstColumn="0" w:firstRowLastColumn="0" w:lastRowFirstColumn="0" w:lastRowLastColumn="0"/>
               <w:rPr>
-                <w:sz w:val="20"/>
-                <w:szCs w:val="20"/>
+                <w:color w:val="FF0000"/>
               </w:rPr>
-              <w:t>0.</w:t>
-            </w:r>
+            </w:pPr>
             <w:r>
               <w:rPr>
-                <w:sz w:val="20"/>
-                <w:szCs w:val="20"/>
+                <w:color w:val="FF0000"/>
               </w:rPr>
-              <w:t>6805283090633726</w:t>
+              <w:t>0.6805283090633726</w:t>
+            </w:r>
+          </w:p>
+        </w:tc>
+        <w:tc>
+          <w:tcPr>
+            <w:tcW w:w="1472" w:type="dxa"/>
+            <w:vAlign w:val="center"/>
+          </w:tcPr>
+          <w:p>
+            <w:pPr>
+              <w:jc w:val="center"/>
+              <w:cnfStyle w:val="000000000000" w:firstRow="0" w:lastRow="0" w:firstColumn="0" w:lastColumn="0" w:oddVBand="0" w:evenVBand="0" w:oddHBand="0" w:evenHBand="0" w:firstRowFirstColumn="0" w:firstRowLastColumn="0" w:lastRowFirstColumn="0" w:lastRowLastColumn="0"/>
+            </w:pPr>
+            <w:r>
+              <w:t>0.7416402245545998</w:t>
+            </w:r>
+          </w:p>
+        </w:tc>
+        <w:tc>
+          <w:tcPr>
+            <w:tcW w:w="1472" w:type="dxa"/>
+            <w:vAlign w:val="center"/>
+          </w:tcPr>
+          <w:p>
+            <w:pPr>
+              <w:jc w:val="center"/>
+              <w:cnfStyle w:val="000000000000" w:firstRow="0" w:lastRow="0" w:firstColumn="0" w:lastColumn="0" w:oddVBand="0" w:evenVBand="0" w:oddHBand="0" w:evenHBand="0" w:firstRowFirstColumn="0" w:firstRowLastColumn="0" w:lastRowFirstColumn="0" w:lastRowLastColumn="0"/>
+              <w:rPr>
+                <w:color w:val="70AD47" w:themeColor="accent6"/>
+              </w:rPr>
+            </w:pPr>
+            <w:r>
+              <w:rPr>
+                <w:color w:val="70AD47" w:themeColor="accent6"/>
+              </w:rPr>
+              <w:t>0.8347896544731999</w:t>
             </w:r>
           </w:p>
         </w:tc>
@@ -5078,7 +5524,7 @@
         <w:tc>
           <w:tcPr>
             <w:cnfStyle w:val="001000000000" w:firstRow="0" w:lastRow="0" w:firstColumn="1" w:lastColumn="0" w:oddVBand="0" w:evenVBand="0" w:oddHBand="0" w:evenHBand="0" w:firstRowFirstColumn="0" w:firstRowLastColumn="0" w:lastRowFirstColumn="0" w:lastRowLastColumn="0"/>
-            <w:tcW w:w="2059" w:type="dxa"/>
+            <w:tcW w:w="1469" w:type="dxa"/>
             <w:vAlign w:val="center"/>
           </w:tcPr>
           <w:p>
@@ -5092,7 +5538,7 @@
         </w:tc>
         <w:tc>
           <w:tcPr>
-            <w:tcW w:w="2059" w:type="dxa"/>
+            <w:tcW w:w="1469" w:type="dxa"/>
             <w:vAlign w:val="center"/>
           </w:tcPr>
           <w:p>
@@ -5101,16 +5547,13 @@
               <w:cnfStyle w:val="000000100000" w:firstRow="0" w:lastRow="0" w:firstColumn="0" w:lastColumn="0" w:oddVBand="0" w:evenVBand="0" w:oddHBand="1" w:evenHBand="0" w:firstRowFirstColumn="0" w:firstRowLastColumn="0" w:lastRowFirstColumn="0" w:lastRowLastColumn="0"/>
             </w:pPr>
             <w:r>
-              <w:t>0.70</w:t>
-            </w:r>
-            <w:r>
-              <w:t>7755713750468</w:t>
+              <w:t>0.707755713750468</w:t>
             </w:r>
           </w:p>
         </w:tc>
         <w:tc>
           <w:tcPr>
-            <w:tcW w:w="2059" w:type="dxa"/>
+            <w:tcW w:w="1471" w:type="dxa"/>
             <w:vAlign w:val="center"/>
           </w:tcPr>
           <w:p>
@@ -5125,7 +5568,7 @@
         </w:tc>
         <w:tc>
           <w:tcPr>
-            <w:tcW w:w="2059" w:type="dxa"/>
+            <w:tcW w:w="1471" w:type="dxa"/>
             <w:vAlign w:val="center"/>
           </w:tcPr>
           <w:p>
@@ -5134,17 +5577,34 @@
               <w:cnfStyle w:val="000000100000" w:firstRow="0" w:lastRow="0" w:firstColumn="0" w:lastColumn="0" w:oddVBand="0" w:evenVBand="0" w:oddHBand="1" w:evenHBand="0" w:firstRowFirstColumn="0" w:firstRowLastColumn="0" w:lastRowFirstColumn="0" w:lastRowLastColumn="0"/>
             </w:pPr>
             <w:r>
-              <w:rPr>
-                <w:sz w:val="20"/>
-                <w:szCs w:val="20"/>
-              </w:rPr>
               <w:t>0.7240539527913076</w:t>
             </w:r>
           </w:p>
         </w:tc>
         <w:tc>
           <w:tcPr>
-            <w:tcW w:w="2060" w:type="dxa"/>
+            <w:tcW w:w="1472" w:type="dxa"/>
+            <w:vAlign w:val="center"/>
+          </w:tcPr>
+          <w:p>
+            <w:pPr>
+              <w:jc w:val="center"/>
+              <w:cnfStyle w:val="000000100000" w:firstRow="0" w:lastRow="0" w:firstColumn="0" w:lastColumn="0" w:oddVBand="0" w:evenVBand="0" w:oddHBand="1" w:evenHBand="0" w:firstRowFirstColumn="0" w:firstRowLastColumn="0" w:lastRowFirstColumn="0" w:lastRowLastColumn="0"/>
+              <w:rPr>
+                <w:color w:val="FF0000"/>
+              </w:rPr>
+            </w:pPr>
+            <w:r>
+              <w:rPr>
+                <w:color w:val="FF0000"/>
+              </w:rPr>
+              <w:t>0.7013238416385662</w:t>
+            </w:r>
+          </w:p>
+        </w:tc>
+        <w:tc>
+          <w:tcPr>
+            <w:tcW w:w="1472" w:type="dxa"/>
             <w:vAlign w:val="center"/>
           </w:tcPr>
           <w:p>
@@ -5153,11 +5613,28 @@
               <w:cnfStyle w:val="000000100000" w:firstRow="0" w:lastRow="0" w:firstColumn="0" w:lastColumn="0" w:oddVBand="0" w:evenVBand="0" w:oddHBand="1" w:evenHBand="0" w:firstRowFirstColumn="0" w:firstRowLastColumn="0" w:lastRowFirstColumn="0" w:lastRowLastColumn="0"/>
             </w:pPr>
             <w:r>
+              <w:t>0.7183714250031222</w:t>
+            </w:r>
+          </w:p>
+        </w:tc>
+        <w:tc>
+          <w:tcPr>
+            <w:tcW w:w="1472" w:type="dxa"/>
+            <w:vAlign w:val="center"/>
+          </w:tcPr>
+          <w:p>
+            <w:pPr>
+              <w:jc w:val="center"/>
+              <w:cnfStyle w:val="000000100000" w:firstRow="0" w:lastRow="0" w:firstColumn="0" w:lastColumn="0" w:oddVBand="0" w:evenVBand="0" w:oddHBand="1" w:evenHBand="0" w:firstRowFirstColumn="0" w:firstRowLastColumn="0" w:lastRowFirstColumn="0" w:lastRowLastColumn="0"/>
               <w:rPr>
-                <w:sz w:val="20"/>
-                <w:szCs w:val="20"/>
+                <w:color w:val="70AD47" w:themeColor="accent6"/>
               </w:rPr>
-              <w:t>0.7013238416385662</w:t>
+            </w:pPr>
+            <w:r>
+              <w:rPr>
+                <w:color w:val="70AD47" w:themeColor="accent6"/>
+              </w:rPr>
+              <w:t>-</w:t>
             </w:r>
           </w:p>
         </w:tc>
@@ -5170,7 +5647,7 @@
         <w:tc>
           <w:tcPr>
             <w:cnfStyle w:val="001000000000" w:firstRow="0" w:lastRow="0" w:firstColumn="1" w:lastColumn="0" w:oddVBand="0" w:evenVBand="0" w:oddHBand="0" w:evenHBand="0" w:firstRowFirstColumn="0" w:firstRowLastColumn="0" w:lastRowFirstColumn="0" w:lastRowLastColumn="0"/>
-            <w:tcW w:w="2059" w:type="dxa"/>
+            <w:tcW w:w="1469" w:type="dxa"/>
             <w:vAlign w:val="center"/>
           </w:tcPr>
           <w:p>
@@ -5184,7 +5661,7 @@
         </w:tc>
         <w:tc>
           <w:tcPr>
-            <w:tcW w:w="2059" w:type="dxa"/>
+            <w:tcW w:w="1469" w:type="dxa"/>
             <w:vAlign w:val="center"/>
           </w:tcPr>
           <w:p>
@@ -5193,16 +5670,13 @@
               <w:cnfStyle w:val="000000000000" w:firstRow="0" w:lastRow="0" w:firstColumn="0" w:lastColumn="0" w:oddVBand="0" w:evenVBand="0" w:oddHBand="0" w:evenHBand="0" w:firstRowFirstColumn="0" w:firstRowLastColumn="0" w:lastRowFirstColumn="0" w:lastRowLastColumn="0"/>
             </w:pPr>
             <w:r>
-              <w:rPr>
-                <w:color w:val="00B050"/>
-              </w:rPr>
               <w:t>0.965080976486206</w:t>
             </w:r>
           </w:p>
         </w:tc>
         <w:tc>
           <w:tcPr>
-            <w:tcW w:w="2059" w:type="dxa"/>
+            <w:tcW w:w="1471" w:type="dxa"/>
             <w:vAlign w:val="center"/>
           </w:tcPr>
           <w:p>
@@ -5217,28 +5691,22 @@
         </w:tc>
         <w:tc>
           <w:tcPr>
-            <w:tcW w:w="2059" w:type="dxa"/>
+            <w:tcW w:w="1471" w:type="dxa"/>
             <w:vAlign w:val="center"/>
           </w:tcPr>
           <w:p>
             <w:pPr>
               <w:jc w:val="center"/>
               <w:cnfStyle w:val="000000000000" w:firstRow="0" w:lastRow="0" w:firstColumn="0" w:lastColumn="0" w:oddVBand="0" w:evenVBand="0" w:oddHBand="0" w:evenHBand="0" w:firstRowFirstColumn="0" w:firstRowLastColumn="0" w:lastRowFirstColumn="0" w:lastRowLastColumn="0"/>
-              <w:rPr>
-                <w:color w:val="FF0000"/>
-              </w:rPr>
             </w:pPr>
             <w:r>
-              <w:rPr>
-                <w:color w:val="FF0000"/>
-              </w:rPr>
               <w:t>881.3593971266022</w:t>
             </w:r>
           </w:p>
         </w:tc>
         <w:tc>
           <w:tcPr>
-            <w:tcW w:w="2060" w:type="dxa"/>
+            <w:tcW w:w="1472" w:type="dxa"/>
             <w:vAlign w:val="center"/>
           </w:tcPr>
           <w:p>
@@ -5248,6 +5716,42 @@
             </w:pPr>
             <w:r>
               <w:t>479.9080467224121</w:t>
+            </w:r>
+          </w:p>
+        </w:tc>
+        <w:tc>
+          <w:tcPr>
+            <w:tcW w:w="1472" w:type="dxa"/>
+            <w:vAlign w:val="center"/>
+          </w:tcPr>
+          <w:p>
+            <w:pPr>
+              <w:jc w:val="center"/>
+              <w:cnfStyle w:val="000000000000" w:firstRow="0" w:lastRow="0" w:firstColumn="0" w:lastColumn="0" w:oddVBand="0" w:evenVBand="0" w:oddHBand="0" w:evenHBand="0" w:firstRowFirstColumn="0" w:firstRowLastColumn="0" w:lastRowFirstColumn="0" w:lastRowLastColumn="0"/>
+            </w:pPr>
+            <w:r>
+              <w:t>1.8243277072906494</w:t>
+            </w:r>
+          </w:p>
+        </w:tc>
+        <w:tc>
+          <w:tcPr>
+            <w:tcW w:w="1472" w:type="dxa"/>
+            <w:vAlign w:val="center"/>
+          </w:tcPr>
+          <w:p>
+            <w:pPr>
+              <w:jc w:val="center"/>
+              <w:cnfStyle w:val="000000000000" w:firstRow="0" w:lastRow="0" w:firstColumn="0" w:lastColumn="0" w:oddVBand="0" w:evenVBand="0" w:oddHBand="0" w:evenHBand="0" w:firstRowFirstColumn="0" w:firstRowLastColumn="0" w:lastRowFirstColumn="0" w:lastRowLastColumn="0"/>
+              <w:rPr>
+                <w:color w:val="70AD47" w:themeColor="accent6"/>
+              </w:rPr>
+            </w:pPr>
+            <w:r>
+              <w:rPr>
+                <w:color w:val="70AD47" w:themeColor="accent6"/>
+              </w:rPr>
+              <w:t>0.08701968193054199</w:t>
             </w:r>
           </w:p>
         </w:tc>
@@ -5261,7 +5765,7 @@
         <w:tc>
           <w:tcPr>
             <w:cnfStyle w:val="001000000000" w:firstRow="0" w:lastRow="0" w:firstColumn="1" w:lastColumn="0" w:oddVBand="0" w:evenVBand="0" w:oddHBand="0" w:evenHBand="0" w:firstRowFirstColumn="0" w:firstRowLastColumn="0" w:lastRowFirstColumn="0" w:lastRowLastColumn="0"/>
-            <w:tcW w:w="2059" w:type="dxa"/>
+            <w:tcW w:w="1469" w:type="dxa"/>
             <w:vAlign w:val="center"/>
           </w:tcPr>
           <w:p>
@@ -5275,7 +5779,7 @@
         </w:tc>
         <w:tc>
           <w:tcPr>
-            <w:tcW w:w="2059" w:type="dxa"/>
+            <w:tcW w:w="1469" w:type="dxa"/>
             <w:vAlign w:val="center"/>
           </w:tcPr>
           <w:p>
@@ -5284,16 +5788,13 @@
               <w:cnfStyle w:val="000000100000" w:firstRow="0" w:lastRow="0" w:firstColumn="0" w:lastColumn="0" w:oddVBand="0" w:evenVBand="0" w:oddHBand="1" w:evenHBand="0" w:firstRowFirstColumn="0" w:firstRowLastColumn="0" w:lastRowFirstColumn="0" w:lastRowLastColumn="0"/>
             </w:pPr>
             <w:r>
-              <w:rPr>
-                <w:color w:val="00B050"/>
-              </w:rPr>
               <w:t>0.005949020385742</w:t>
             </w:r>
           </w:p>
         </w:tc>
         <w:tc>
           <w:tcPr>
-            <w:tcW w:w="2059" w:type="dxa"/>
+            <w:tcW w:w="1471" w:type="dxa"/>
             <w:vAlign w:val="center"/>
           </w:tcPr>
           <w:p>
@@ -5302,16 +5803,13 @@
               <w:cnfStyle w:val="000000100000" w:firstRow="0" w:lastRow="0" w:firstColumn="0" w:lastColumn="0" w:oddVBand="0" w:evenVBand="0" w:oddHBand="1" w:evenHBand="0" w:firstRowFirstColumn="0" w:firstRowLastColumn="0" w:lastRowFirstColumn="0" w:lastRowLastColumn="0"/>
             </w:pPr>
             <w:r>
-              <w:t>73.35036206</w:t>
-            </w:r>
-            <w:r>
-              <w:t>245422</w:t>
+              <w:t>73.35036206245422</w:t>
             </w:r>
           </w:p>
         </w:tc>
         <w:tc>
           <w:tcPr>
-            <w:tcW w:w="2059" w:type="dxa"/>
+            <w:tcW w:w="1471" w:type="dxa"/>
             <w:vAlign w:val="center"/>
           </w:tcPr>
           <w:p>
@@ -5320,18 +5818,13 @@
               <w:cnfStyle w:val="000000100000" w:firstRow="0" w:lastRow="0" w:firstColumn="0" w:lastColumn="0" w:oddVBand="0" w:evenVBand="0" w:oddHBand="1" w:evenHBand="0" w:firstRowFirstColumn="0" w:firstRowLastColumn="0" w:lastRowFirstColumn="0" w:lastRowLastColumn="0"/>
             </w:pPr>
             <w:r>
-              <w:rPr>
-                <w:color w:val="FF0000"/>
-                <w:sz w:val="20"/>
-                <w:szCs w:val="20"/>
-              </w:rPr>
               <w:t>133.04427695274353</w:t>
             </w:r>
           </w:p>
         </w:tc>
         <w:tc>
           <w:tcPr>
-            <w:tcW w:w="2060" w:type="dxa"/>
+            <w:tcW w:w="1472" w:type="dxa"/>
             <w:vAlign w:val="center"/>
           </w:tcPr>
           <w:p>
@@ -5344,11 +5837,47 @@
             </w:r>
           </w:p>
         </w:tc>
+        <w:tc>
+          <w:tcPr>
+            <w:tcW w:w="1472" w:type="dxa"/>
+            <w:vAlign w:val="center"/>
+          </w:tcPr>
+          <w:p>
+            <w:pPr>
+              <w:jc w:val="center"/>
+              <w:cnfStyle w:val="000000100000" w:firstRow="0" w:lastRow="0" w:firstColumn="0" w:lastColumn="0" w:oddVBand="0" w:evenVBand="0" w:oddHBand="1" w:evenHBand="0" w:firstRowFirstColumn="0" w:firstRowLastColumn="0" w:lastRowFirstColumn="0" w:lastRowLastColumn="0"/>
+            </w:pPr>
+            <w:r>
+              <w:t>0.004501819610595703</w:t>
+            </w:r>
+          </w:p>
+        </w:tc>
+        <w:tc>
+          <w:tcPr>
+            <w:tcW w:w="1472" w:type="dxa"/>
+            <w:vAlign w:val="center"/>
+          </w:tcPr>
+          <w:p>
+            <w:pPr>
+              <w:jc w:val="center"/>
+              <w:cnfStyle w:val="000000100000" w:firstRow="0" w:lastRow="0" w:firstColumn="0" w:lastColumn="0" w:oddVBand="0" w:evenVBand="0" w:oddHBand="1" w:evenHBand="0" w:firstRowFirstColumn="0" w:firstRowLastColumn="0" w:lastRowFirstColumn="0" w:lastRowLastColumn="0"/>
+              <w:rPr>
+                <w:color w:val="70AD47" w:themeColor="accent6"/>
+              </w:rPr>
+            </w:pPr>
+            <w:r>
+              <w:rPr>
+                <w:color w:val="70AD47" w:themeColor="accent6"/>
+              </w:rPr>
+              <w:t>0.0035033226013183594</w:t>
+            </w:r>
+          </w:p>
+        </w:tc>
       </w:tr>
     </w:tbl>
     <w:p/>
     <w:sectPr>
-      <w:footerReference w:type="default" r:id="rId17"/>
+      <w:footerReference w:type="default" r:id="rId19"/>
       <w:pgSz w:w="12240" w:h="15840"/>
       <w:pgMar w:top="990" w:right="1080" w:bottom="1440" w:left="1080" w:header="360" w:footer="720" w:gutter="0"/>
       <w:pgBorders w:offsetFrom="page">
@@ -10836,6 +11365,7 @@
   <w:style w:type="character" w:default="1" w:styleId="DefaultParagraphFont">
     <w:name w:val="Default Paragraph Font"/>
     <w:uiPriority w:val="1"/>
+    <w:semiHidden/>
     <w:unhideWhenUsed/>
   </w:style>
   <w:style w:type="table" w:default="1" w:styleId="TableNormal">
@@ -11751,12 +12281,9 @@
 </file>
 
 <file path=customXml/item2.xml><?xml version="1.0" encoding="utf-8"?>
-<?mso-contentType ?>
-<FormTemplates xmlns="http://schemas.microsoft.com/sharepoint/v3/contenttype/forms">
-  <Display>DocumentLibraryForm</Display>
-  <Edit>DocumentLibraryForm</Edit>
-  <New>DocumentLibraryForm</New>
-</FormTemplates>
+<p:properties xmlns:p="http://schemas.microsoft.com/office/2006/metadata/properties" xmlns:xsi="http://www.w3.org/2001/XMLSchema-instance" xmlns:pc="http://schemas.microsoft.com/office/infopath/2007/PartnerControls">
+  <documentManagement/>
+</p:properties>
 </file>
 
 <file path=customXml/item3.xml><?xml version="1.0" encoding="utf-8"?>
@@ -11764,9 +12291,12 @@
 </file>
 
 <file path=customXml/item4.xml><?xml version="1.0" encoding="utf-8"?>
-<p:properties xmlns:p="http://schemas.microsoft.com/office/2006/metadata/properties" xmlns:xsi="http://www.w3.org/2001/XMLSchema-instance" xmlns:pc="http://schemas.microsoft.com/office/infopath/2007/PartnerControls">
-  <documentManagement/>
-</p:properties>
+<?mso-contentType ?>
+<FormTemplates xmlns="http://schemas.microsoft.com/sharepoint/v3/contenttype/forms">
+  <Display>DocumentLibraryForm</Display>
+  <Edit>DocumentLibraryForm</Edit>
+  <New>DocumentLibraryForm</New>
+</FormTemplates>
 </file>
 
 <file path=customXml/item5.xml><?xml version="1.0" encoding="utf-8"?>
@@ -11989,9 +12519,10 @@
 </file>
 
 <file path=customXml/itemProps2.xml><?xml version="1.0" encoding="utf-8"?>
-<ds:datastoreItem xmlns:ds="http://schemas.openxmlformats.org/officeDocument/2006/customXml" ds:itemID="{02E00689-15ED-4BAE-B2D4-AD3611511B50}">
+<ds:datastoreItem xmlns:ds="http://schemas.openxmlformats.org/officeDocument/2006/customXml" ds:itemID="{07A9686A-49C8-4344-9566-DBC70A4E43C2}">
   <ds:schemaRefs>
-    <ds:schemaRef ds:uri="http://schemas.microsoft.com/sharepoint/v3/contenttype/forms"/>
+    <ds:schemaRef ds:uri="http://schemas.microsoft.com/office/2006/metadata/properties"/>
+    <ds:schemaRef ds:uri="http://schemas.microsoft.com/office/infopath/2007/PartnerControls"/>
   </ds:schemaRefs>
 </ds:datastoreItem>
 </file>
@@ -12005,10 +12536,9 @@
 </file>
 
 <file path=customXml/itemProps4.xml><?xml version="1.0" encoding="utf-8"?>
-<ds:datastoreItem xmlns:ds="http://schemas.openxmlformats.org/officeDocument/2006/customXml" ds:itemID="{07A9686A-49C8-4344-9566-DBC70A4E43C2}">
+<ds:datastoreItem xmlns:ds="http://schemas.openxmlformats.org/officeDocument/2006/customXml" ds:itemID="{02E00689-15ED-4BAE-B2D4-AD3611511B50}">
   <ds:schemaRefs>
-    <ds:schemaRef ds:uri="http://schemas.microsoft.com/office/2006/metadata/properties"/>
-    <ds:schemaRef ds:uri="http://schemas.microsoft.com/office/infopath/2007/PartnerControls"/>
+    <ds:schemaRef ds:uri="http://schemas.microsoft.com/sharepoint/v3/contenttype/forms"/>
   </ds:schemaRefs>
 </ds:datastoreItem>
 </file>

</xml_diff>